<commit_message>
Log sprint 1 Ingmar
Mijn log van sprint 1 geupdate
</commit_message>
<xml_diff>
--- a/Documents/Log/Log_Ingmar.docx
+++ b/Documents/Log/Log_Ingmar.docx
@@ -1,6 +1,6 @@
 
 <file path=word/document.xml><?xml version="1.0" encoding="utf-8"?>
-<w:document xmlns:wpc="http://schemas.microsoft.com/office/word/2010/wordprocessingCanvas" xmlns:cx="http://schemas.microsoft.com/office/drawing/2014/chartex" xmlns:cx1="http://schemas.microsoft.com/office/drawing/2015/9/8/chartex" xmlns:cx2="http://schemas.microsoft.com/office/drawing/2015/10/21/chartex" xmlns:cx3="http://schemas.microsoft.com/office/drawing/2016/5/9/chartex" xmlns:cx4="http://schemas.microsoft.com/office/drawing/2016/5/10/chartex" xmlns:cx5="http://schemas.microsoft.com/office/drawing/2016/5/11/chartex" xmlns:cx6="http://schemas.microsoft.com/office/drawing/2016/5/12/chartex" xmlns:cx7="http://schemas.microsoft.com/office/drawing/2016/5/13/chartex" xmlns:cx8="http://schemas.microsoft.com/office/drawing/2016/5/14/chartex" xmlns:mc="http://schemas.openxmlformats.org/markup-compatibility/2006" xmlns:aink="http://schemas.microsoft.com/office/drawing/2016/ink" xmlns:am3d="http://schemas.microsoft.com/office/drawing/2017/model3d" xmlns:o="urn:schemas-microsoft-com:office:office" xmlns:oel="http://schemas.microsoft.com/office/2019/extlst" xmlns:r="http://schemas.openxmlformats.org/officeDocument/2006/relationships" xmlns:m="http://schemas.openxmlformats.org/officeDocument/2006/math" xmlns:v="urn:schemas-microsoft-com:vml" xmlns:wp14="http://schemas.microsoft.com/office/word/2010/wordprocessingDrawing" xmlns:wp="http://schemas.openxmlformats.org/drawingml/2006/wordprocessingDrawing" xmlns:w10="urn:schemas-microsoft-com:office:word" xmlns:w="http://schemas.openxmlformats.org/wordprocessingml/2006/main" xmlns:w14="http://schemas.microsoft.com/office/word/2010/wordml" xmlns:w15="http://schemas.microsoft.com/office/word/2012/wordml" xmlns:w16cex="http://schemas.microsoft.com/office/word/2018/wordml/cex" xmlns:w16cid="http://schemas.microsoft.com/office/word/2016/wordml/cid" xmlns:w16="http://schemas.microsoft.com/office/word/2018/wordml" xmlns:w16du="http://schemas.microsoft.com/office/word/2023/wordml/word16du" xmlns:w16sdtdh="http://schemas.microsoft.com/office/word/2020/wordml/sdtdatahash" xmlns:w16se="http://schemas.microsoft.com/office/word/2015/wordml/symex" xmlns:wpg="http://schemas.microsoft.com/office/word/2010/wordprocessingGroup" xmlns:wpi="http://schemas.microsoft.com/office/word/2010/wordprocessingInk" xmlns:wne="http://schemas.microsoft.com/office/word/2006/wordml" xmlns:wps="http://schemas.microsoft.com/office/word/2010/wordprocessingShape" mc:Ignorable="w14 w15 w16se w16cid w16 w16cex w16sdtdh w16du wp14">
+<w:document xmlns:wpc="http://schemas.microsoft.com/office/word/2010/wordprocessingCanvas" xmlns:cx="http://schemas.microsoft.com/office/drawing/2014/chartex" xmlns:cx1="http://schemas.microsoft.com/office/drawing/2015/9/8/chartex" xmlns:cx2="http://schemas.microsoft.com/office/drawing/2015/10/21/chartex" xmlns:cx3="http://schemas.microsoft.com/office/drawing/2016/5/9/chartex" xmlns:cx4="http://schemas.microsoft.com/office/drawing/2016/5/10/chartex" xmlns:cx5="http://schemas.microsoft.com/office/drawing/2016/5/11/chartex" xmlns:cx6="http://schemas.microsoft.com/office/drawing/2016/5/12/chartex" xmlns:cx7="http://schemas.microsoft.com/office/drawing/2016/5/13/chartex" xmlns:cx8="http://schemas.microsoft.com/office/drawing/2016/5/14/chartex" xmlns:mc="http://schemas.openxmlformats.org/markup-compatibility/2006" xmlns:aink="http://schemas.microsoft.com/office/drawing/2016/ink" xmlns:am3d="http://schemas.microsoft.com/office/drawing/2017/model3d" xmlns:o="urn:schemas-microsoft-com:office:office" xmlns:oel="http://schemas.microsoft.com/office/2019/extlst" xmlns:r="http://schemas.openxmlformats.org/officeDocument/2006/relationships" xmlns:m="http://schemas.openxmlformats.org/officeDocument/2006/math" xmlns:v="urn:schemas-microsoft-com:vml" xmlns:wp14="http://schemas.microsoft.com/office/word/2010/wordprocessingDrawing" xmlns:wp="http://schemas.openxmlformats.org/drawingml/2006/wordprocessingDrawing" xmlns:w10="urn:schemas-microsoft-com:office:word" xmlns:w="http://schemas.openxmlformats.org/wordprocessingml/2006/main" xmlns:w14="http://schemas.microsoft.com/office/word/2010/wordml" xmlns:w15="http://schemas.microsoft.com/office/word/2012/wordml" xmlns:w16cex="http://schemas.microsoft.com/office/word/2018/wordml/cex" xmlns:w16cid="http://schemas.microsoft.com/office/word/2016/wordml/cid" xmlns:w16="http://schemas.microsoft.com/office/word/2018/wordml" xmlns:w16du="http://schemas.microsoft.com/office/word/2023/wordml/word16du" xmlns:w16sdtdh="http://schemas.microsoft.com/office/word/2020/wordml/sdtdatahash" xmlns:w16sdtfl="http://schemas.microsoft.com/office/word/2024/wordml/sdtformatlock" xmlns:w16se="http://schemas.microsoft.com/office/word/2015/wordml/symex" xmlns:wpg="http://schemas.microsoft.com/office/word/2010/wordprocessingGroup" xmlns:wpi="http://schemas.microsoft.com/office/word/2010/wordprocessingInk" xmlns:wne="http://schemas.microsoft.com/office/word/2006/wordml" xmlns:wps="http://schemas.microsoft.com/office/word/2010/wordprocessingShape" mc:Ignorable="w14 w15 w16se w16cid w16 w16cex w16sdtdh w16sdtfl w16du wp14">
   <w:body>
     <w:p>
       <w:pPr>
@@ -248,6 +248,9 @@
                             <w:r>
                               <w:t xml:space="preserve">Voor- en achternaam: </w:t>
                             </w:r>
+                            <w:r>
+                              <w:t>Ingmar</w:t>
+                            </w:r>
                           </w:p>
                           <w:p>
                             <w:pPr>
@@ -256,6 +259,9 @@
                             <w:r>
                               <w:t xml:space="preserve">Leerling nummer: </w:t>
                             </w:r>
+                            <w:r>
+                              <w:t>1366397</w:t>
+                            </w:r>
                           </w:p>
                           <w:p>
                             <w:pPr>
@@ -263,6 +269,9 @@
                             </w:pPr>
                             <w:r>
                               <w:t xml:space="preserve">Datum: </w:t>
+                            </w:r>
+                            <w:r>
+                              <w:t>2-10-2025</w:t>
                             </w:r>
                           </w:p>
                           <w:p>
@@ -306,6 +315,9 @@
                       <w:r>
                         <w:t xml:space="preserve">Voor- en achternaam: </w:t>
                       </w:r>
+                      <w:r>
+                        <w:t>Ingmar</w:t>
+                      </w:r>
                     </w:p>
                     <w:p>
                       <w:pPr>
@@ -314,6 +326,9 @@
                       <w:r>
                         <w:t xml:space="preserve">Leerling nummer: </w:t>
                       </w:r>
+                      <w:r>
+                        <w:t>1366397</w:t>
+                      </w:r>
                     </w:p>
                     <w:p>
                       <w:pPr>
@@ -321,6 +336,9 @@
                       </w:pPr>
                       <w:r>
                         <w:t xml:space="preserve">Datum: </w:t>
+                      </w:r>
+                      <w:r>
+                        <w:t>2-10-2025</w:t>
                       </w:r>
                     </w:p>
                     <w:p>
@@ -384,7 +402,6 @@
               <w:kern w:val="2"/>
               <w:sz w:val="24"/>
               <w:szCs w:val="24"/>
-              <w:lang/>
               <w14:ligatures w14:val="standardContextual"/>
             </w:rPr>
           </w:pPr>
@@ -467,7 +484,6 @@
               <w:kern w:val="2"/>
               <w:sz w:val="24"/>
               <w:szCs w:val="24"/>
-              <w:lang/>
               <w14:ligatures w14:val="standardContextual"/>
             </w:rPr>
           </w:pPr>
@@ -541,7 +557,6 @@
               <w:kern w:val="2"/>
               <w:sz w:val="24"/>
               <w:szCs w:val="24"/>
-              <w:lang/>
               <w14:ligatures w14:val="standardContextual"/>
             </w:rPr>
           </w:pPr>
@@ -615,7 +630,6 @@
               <w:kern w:val="2"/>
               <w:sz w:val="24"/>
               <w:szCs w:val="24"/>
-              <w:lang/>
               <w14:ligatures w14:val="standardContextual"/>
             </w:rPr>
           </w:pPr>
@@ -689,7 +703,6 @@
               <w:kern w:val="2"/>
               <w:sz w:val="24"/>
               <w:szCs w:val="24"/>
-              <w:lang/>
               <w14:ligatures w14:val="standardContextual"/>
             </w:rPr>
           </w:pPr>
@@ -1457,6 +1470,203 @@
         </w:numPr>
       </w:pPr>
       <w:r>
+        <w:drawing>
+          <wp:anchor distT="0" distB="0" distL="114300" distR="114300" simplePos="0" relativeHeight="251662337" behindDoc="0" locked="0" layoutInCell="1" allowOverlap="1" wp14:anchorId="1B89B1C0" wp14:editId="5D204E99">
+            <wp:simplePos x="0" y="0"/>
+            <wp:positionH relativeFrom="column">
+              <wp:posOffset>227965</wp:posOffset>
+            </wp:positionH>
+            <wp:positionV relativeFrom="paragraph">
+              <wp:posOffset>2752824</wp:posOffset>
+            </wp:positionV>
+            <wp:extent cx="5794375" cy="1808480"/>
+            <wp:effectExtent l="0" t="0" r="0" b="1270"/>
+            <wp:wrapThrough wrapText="bothSides">
+              <wp:wrapPolygon edited="0">
+                <wp:start x="0" y="0"/>
+                <wp:lineTo x="0" y="21388"/>
+                <wp:lineTo x="21517" y="21388"/>
+                <wp:lineTo x="21517" y="0"/>
+                <wp:lineTo x="0" y="0"/>
+              </wp:wrapPolygon>
+            </wp:wrapThrough>
+            <wp:docPr id="113048925" name="Afbeelding 1" descr="Afbeelding met tekst, schermopname, Lettertype&#10;&#10;Door AI gegenereerde inhoud is mogelijk onjuist."/>
+            <wp:cNvGraphicFramePr>
+              <a:graphicFrameLocks xmlns:a="http://schemas.openxmlformats.org/drawingml/2006/main" noChangeAspect="1"/>
+            </wp:cNvGraphicFramePr>
+            <a:graphic xmlns:a="http://schemas.openxmlformats.org/drawingml/2006/main">
+              <a:graphicData uri="http://schemas.openxmlformats.org/drawingml/2006/picture">
+                <pic:pic xmlns:pic="http://schemas.openxmlformats.org/drawingml/2006/picture">
+                  <pic:nvPicPr>
+                    <pic:cNvPr id="113048925" name="Afbeelding 1" descr="Afbeelding met tekst, schermopname, Lettertype&#10;&#10;Door AI gegenereerde inhoud is mogelijk onjuist."/>
+                    <pic:cNvPicPr/>
+                  </pic:nvPicPr>
+                  <pic:blipFill>
+                    <a:blip r:embed="rId12">
+                      <a:extLst>
+                        <a:ext uri="{28A0092B-C50C-407E-A947-70E740481C1C}">
+                          <a14:useLocalDpi xmlns:a14="http://schemas.microsoft.com/office/drawing/2010/main" val="0"/>
+                        </a:ext>
+                      </a:extLst>
+                    </a:blip>
+                    <a:stretch>
+                      <a:fillRect/>
+                    </a:stretch>
+                  </pic:blipFill>
+                  <pic:spPr>
+                    <a:xfrm>
+                      <a:off x="0" y="0"/>
+                      <a:ext cx="5794375" cy="1808480"/>
+                    </a:xfrm>
+                    <a:prstGeom prst="rect">
+                      <a:avLst/>
+                    </a:prstGeom>
+                  </pic:spPr>
+                </pic:pic>
+              </a:graphicData>
+            </a:graphic>
+            <wp14:sizeRelH relativeFrom="margin">
+              <wp14:pctWidth>0</wp14:pctWidth>
+            </wp14:sizeRelH>
+            <wp14:sizeRelV relativeFrom="margin">
+              <wp14:pctHeight>0</wp14:pctHeight>
+            </wp14:sizeRelV>
+          </wp:anchor>
+        </w:drawing>
+      </w:r>
+      <w:r>
+        <w:rPr>
+          <w:i/>
+          <w:iCs/>
+        </w:rPr>
+        <w:drawing>
+          <wp:anchor distT="0" distB="0" distL="114300" distR="114300" simplePos="0" relativeHeight="251660289" behindDoc="0" locked="0" layoutInCell="1" allowOverlap="1" wp14:anchorId="192EA748" wp14:editId="7081A237">
+            <wp:simplePos x="0" y="0"/>
+            <wp:positionH relativeFrom="column">
+              <wp:posOffset>3896846</wp:posOffset>
+            </wp:positionH>
+            <wp:positionV relativeFrom="paragraph">
+              <wp:posOffset>182806</wp:posOffset>
+            </wp:positionV>
+            <wp:extent cx="2286000" cy="2266950"/>
+            <wp:effectExtent l="0" t="0" r="0" b="0"/>
+            <wp:wrapThrough wrapText="bothSides">
+              <wp:wrapPolygon edited="0">
+                <wp:start x="0" y="0"/>
+                <wp:lineTo x="0" y="21418"/>
+                <wp:lineTo x="21420" y="21418"/>
+                <wp:lineTo x="21420" y="0"/>
+                <wp:lineTo x="0" y="0"/>
+              </wp:wrapPolygon>
+            </wp:wrapThrough>
+            <wp:docPr id="1307102756" name="Afbeelding 1" descr="Afbeelding met tekst, schermopname, Lettertype&#10;&#10;Door AI gegenereerde inhoud is mogelijk onjuist."/>
+            <wp:cNvGraphicFramePr>
+              <a:graphicFrameLocks xmlns:a="http://schemas.openxmlformats.org/drawingml/2006/main" noChangeAspect="1"/>
+            </wp:cNvGraphicFramePr>
+            <a:graphic xmlns:a="http://schemas.openxmlformats.org/drawingml/2006/main">
+              <a:graphicData uri="http://schemas.openxmlformats.org/drawingml/2006/picture">
+                <pic:pic xmlns:pic="http://schemas.openxmlformats.org/drawingml/2006/picture">
+                  <pic:nvPicPr>
+                    <pic:cNvPr id="1307102756" name="Afbeelding 1" descr="Afbeelding met tekst, schermopname, Lettertype&#10;&#10;Door AI gegenereerde inhoud is mogelijk onjuist."/>
+                    <pic:cNvPicPr/>
+                  </pic:nvPicPr>
+                  <pic:blipFill>
+                    <a:blip r:embed="rId13">
+                      <a:extLst>
+                        <a:ext uri="{28A0092B-C50C-407E-A947-70E740481C1C}">
+                          <a14:useLocalDpi xmlns:a14="http://schemas.microsoft.com/office/drawing/2010/main" val="0"/>
+                        </a:ext>
+                      </a:extLst>
+                    </a:blip>
+                    <a:stretch>
+                      <a:fillRect/>
+                    </a:stretch>
+                  </pic:blipFill>
+                  <pic:spPr>
+                    <a:xfrm>
+                      <a:off x="0" y="0"/>
+                      <a:ext cx="2286000" cy="2266950"/>
+                    </a:xfrm>
+                    <a:prstGeom prst="rect">
+                      <a:avLst/>
+                    </a:prstGeom>
+                  </pic:spPr>
+                </pic:pic>
+              </a:graphicData>
+            </a:graphic>
+          </wp:anchor>
+        </w:drawing>
+      </w:r>
+      <w:r>
+        <w:rPr>
+          <w:i/>
+          <w:iCs/>
+        </w:rPr>
+        <w:drawing>
+          <wp:anchor distT="0" distB="0" distL="114300" distR="114300" simplePos="0" relativeHeight="251661313" behindDoc="0" locked="0" layoutInCell="1" allowOverlap="1" wp14:anchorId="4F077A9D" wp14:editId="200E989F">
+            <wp:simplePos x="0" y="0"/>
+            <wp:positionH relativeFrom="column">
+              <wp:posOffset>227965</wp:posOffset>
+            </wp:positionH>
+            <wp:positionV relativeFrom="paragraph">
+              <wp:posOffset>186690</wp:posOffset>
+            </wp:positionV>
+            <wp:extent cx="3372485" cy="2418080"/>
+            <wp:effectExtent l="0" t="0" r="0" b="1270"/>
+            <wp:wrapThrough wrapText="bothSides">
+              <wp:wrapPolygon edited="0">
+                <wp:start x="0" y="0"/>
+                <wp:lineTo x="0" y="21441"/>
+                <wp:lineTo x="21474" y="21441"/>
+                <wp:lineTo x="21474" y="0"/>
+                <wp:lineTo x="0" y="0"/>
+              </wp:wrapPolygon>
+            </wp:wrapThrough>
+            <wp:docPr id="395144607" name="Afbeelding 1" descr="Afbeelding met tekst, schermopname&#10;&#10;Door AI gegenereerde inhoud is mogelijk onjuist."/>
+            <wp:cNvGraphicFramePr>
+              <a:graphicFrameLocks xmlns:a="http://schemas.openxmlformats.org/drawingml/2006/main" noChangeAspect="1"/>
+            </wp:cNvGraphicFramePr>
+            <a:graphic xmlns:a="http://schemas.openxmlformats.org/drawingml/2006/main">
+              <a:graphicData uri="http://schemas.openxmlformats.org/drawingml/2006/picture">
+                <pic:pic xmlns:pic="http://schemas.openxmlformats.org/drawingml/2006/picture">
+                  <pic:nvPicPr>
+                    <pic:cNvPr id="395144607" name="Afbeelding 1" descr="Afbeelding met tekst, schermopname&#10;&#10;Door AI gegenereerde inhoud is mogelijk onjuist."/>
+                    <pic:cNvPicPr/>
+                  </pic:nvPicPr>
+                  <pic:blipFill>
+                    <a:blip r:embed="rId14">
+                      <a:extLst>
+                        <a:ext uri="{28A0092B-C50C-407E-A947-70E740481C1C}">
+                          <a14:useLocalDpi xmlns:a14="http://schemas.microsoft.com/office/drawing/2010/main" val="0"/>
+                        </a:ext>
+                      </a:extLst>
+                    </a:blip>
+                    <a:stretch>
+                      <a:fillRect/>
+                    </a:stretch>
+                  </pic:blipFill>
+                  <pic:spPr>
+                    <a:xfrm>
+                      <a:off x="0" y="0"/>
+                      <a:ext cx="3372485" cy="2418080"/>
+                    </a:xfrm>
+                    <a:prstGeom prst="rect">
+                      <a:avLst/>
+                    </a:prstGeom>
+                  </pic:spPr>
+                </pic:pic>
+              </a:graphicData>
+            </a:graphic>
+            <wp14:sizeRelH relativeFrom="margin">
+              <wp14:pctWidth>0</wp14:pctWidth>
+            </wp14:sizeRelH>
+            <wp14:sizeRelV relativeFrom="margin">
+              <wp14:pctHeight>0</wp14:pctHeight>
+            </wp14:sizeRelV>
+          </wp:anchor>
+        </w:drawing>
+      </w:r>
+      <w:r>
         <w:rPr>
           <w:b/>
           <w:bCs/>
@@ -1526,16 +1736,11 @@
           <w:i/>
           <w:iCs/>
         </w:rPr>
-        <w:t>…</w:t>
-      </w:r>
-      <w:r>
-        <w:rPr>
-          <w:i/>
-          <w:iCs/>
-        </w:rPr>
         <w:br/>
       </w:r>
     </w:p>
+    <w:p/>
+    <w:p/>
     <w:p>
       <w:pPr>
         <w:pStyle w:val="Lijstalinea"/>
@@ -1577,7 +1782,23 @@
           <w:i/>
           <w:iCs/>
         </w:rPr>
-        <w:t>…</w:t>
+        <w:t xml:space="preserve">We hebben een idee bedacht over hoe de game eruit gaan zien en welke </w:t>
+      </w:r>
+      <w:proofErr w:type="spellStart"/>
+      <w:r>
+        <w:rPr>
+          <w:i/>
+          <w:iCs/>
+        </w:rPr>
+        <w:t>mechanics</w:t>
+      </w:r>
+      <w:proofErr w:type="spellEnd"/>
+      <w:r>
+        <w:rPr>
+          <w:i/>
+          <w:iCs/>
+        </w:rPr>
+        <w:t xml:space="preserve"> er in moeten zitten.</w:t>
       </w:r>
       <w:r>
         <w:rPr>
@@ -1614,7 +1835,23 @@
           <w:i/>
           <w:iCs/>
         </w:rPr>
-        <w:t>…</w:t>
+        <w:t xml:space="preserve">Idee bedenken was een uitdaging in sprint 1. We hebben er lang over gedaan om een passend thema te vinden bij een 2d </w:t>
+      </w:r>
+      <w:proofErr w:type="spellStart"/>
+      <w:r>
+        <w:rPr>
+          <w:i/>
+          <w:iCs/>
+        </w:rPr>
+        <w:t>idle</w:t>
+      </w:r>
+      <w:proofErr w:type="spellEnd"/>
+      <w:r>
+        <w:rPr>
+          <w:i/>
+          <w:iCs/>
+        </w:rPr>
+        <w:t xml:space="preserve"> game.</w:t>
       </w:r>
       <w:r>
         <w:rPr>
@@ -1651,7 +1888,7 @@
           <w:i/>
           <w:iCs/>
         </w:rPr>
-        <w:t>…</w:t>
+        <w:t xml:space="preserve">Samen discussiëren over het game onderwerp en thema, en goede argumenten geven </w:t>
       </w:r>
       <w:r>
         <w:rPr>
@@ -1688,7 +1925,7 @@
           <w:i/>
           <w:iCs/>
         </w:rPr>
-        <w:t>…</w:t>
+        <w:t>Wanneer er opdrachten in geleverd moeten worden</w:t>
       </w:r>
       <w:r>
         <w:rPr>
@@ -1715,6 +1952,7 @@
           <w:b/>
           <w:bCs/>
         </w:rPr>
+        <w:lastRenderedPageBreak/>
         <w:t>Feedback</w:t>
       </w:r>
       <w:r>
@@ -1749,7 +1987,7 @@
           <w:i/>
           <w:iCs/>
         </w:rPr>
-        <w:t>…</w:t>
+        <w:t>duidelijker zijn in waar ik mee bezig ga</w:t>
       </w:r>
       <w:r>
         <w:rPr>
@@ -1804,7 +2042,7 @@
           <w:i/>
           <w:iCs/>
         </w:rPr>
-        <w:t>…</w:t>
+        <w:t>Eerst zelf goed kijken voordat ik iemand anders vraag</w:t>
       </w:r>
       <w:r>
         <w:rPr>
@@ -1841,7 +2079,7 @@
           <w:i/>
           <w:iCs/>
         </w:rPr>
-        <w:t>…</w:t>
+        <w:t>Goed</w:t>
       </w:r>
       <w:r>
         <w:rPr>
@@ -1896,8 +2134,17 @@
           <w:i/>
           <w:iCs/>
         </w:rPr>
-        <w:t>…</w:t>
-      </w:r>
+        <w:t xml:space="preserve">Game idee gaan uitwerken in </w:t>
+      </w:r>
+      <w:proofErr w:type="spellStart"/>
+      <w:r>
+        <w:rPr>
+          <w:i/>
+          <w:iCs/>
+        </w:rPr>
+        <w:t>Unity</w:t>
+      </w:r>
+      <w:proofErr w:type="spellEnd"/>
     </w:p>
     <w:p>
       <w:pPr>
@@ -3323,9 +3570,9 @@
       </w:pPr>
     </w:p>
     <w:sectPr>
-      <w:footerReference w:type="default" r:id="rId12"/>
-      <w:headerReference w:type="first" r:id="rId13"/>
-      <w:footerReference w:type="first" r:id="rId14"/>
+      <w:footerReference w:type="default" r:id="rId15"/>
+      <w:headerReference w:type="first" r:id="rId16"/>
+      <w:footerReference w:type="first" r:id="rId17"/>
       <w:pgSz w:w="11906" w:h="16838"/>
       <w:pgMar w:top="1417" w:right="1417" w:bottom="1417" w:left="1417" w:header="708" w:footer="708" w:gutter="0"/>
       <w:cols w:space="708"/>
@@ -3337,7 +3584,7 @@
 </file>
 
 <file path=word/endnotes.xml><?xml version="1.0" encoding="utf-8"?>
-<w:endnotes xmlns:wpc="http://schemas.microsoft.com/office/word/2010/wordprocessingCanvas" xmlns:cx="http://schemas.microsoft.com/office/drawing/2014/chartex" xmlns:cx1="http://schemas.microsoft.com/office/drawing/2015/9/8/chartex" xmlns:cx2="http://schemas.microsoft.com/office/drawing/2015/10/21/chartex" xmlns:cx3="http://schemas.microsoft.com/office/drawing/2016/5/9/chartex" xmlns:cx4="http://schemas.microsoft.com/office/drawing/2016/5/10/chartex" xmlns:cx5="http://schemas.microsoft.com/office/drawing/2016/5/11/chartex" xmlns:cx6="http://schemas.microsoft.com/office/drawing/2016/5/12/chartex" xmlns:cx7="http://schemas.microsoft.com/office/drawing/2016/5/13/chartex" xmlns:cx8="http://schemas.microsoft.com/office/drawing/2016/5/14/chartex" xmlns:mc="http://schemas.openxmlformats.org/markup-compatibility/2006" xmlns:aink="http://schemas.microsoft.com/office/drawing/2016/ink" xmlns:am3d="http://schemas.microsoft.com/office/drawing/2017/model3d" xmlns:o="urn:schemas-microsoft-com:office:office" xmlns:oel="http://schemas.microsoft.com/office/2019/extlst" xmlns:r="http://schemas.openxmlformats.org/officeDocument/2006/relationships" xmlns:m="http://schemas.openxmlformats.org/officeDocument/2006/math" xmlns:v="urn:schemas-microsoft-com:vml" xmlns:wp14="http://schemas.microsoft.com/office/word/2010/wordprocessingDrawing" xmlns:wp="http://schemas.openxmlformats.org/drawingml/2006/wordprocessingDrawing" xmlns:w10="urn:schemas-microsoft-com:office:word" xmlns:w="http://schemas.openxmlformats.org/wordprocessingml/2006/main" xmlns:w14="http://schemas.microsoft.com/office/word/2010/wordml" xmlns:w15="http://schemas.microsoft.com/office/word/2012/wordml" xmlns:w16cex="http://schemas.microsoft.com/office/word/2018/wordml/cex" xmlns:w16cid="http://schemas.microsoft.com/office/word/2016/wordml/cid" xmlns:w16="http://schemas.microsoft.com/office/word/2018/wordml" xmlns:w16du="http://schemas.microsoft.com/office/word/2023/wordml/word16du" xmlns:w16sdtdh="http://schemas.microsoft.com/office/word/2020/wordml/sdtdatahash" xmlns:w16se="http://schemas.microsoft.com/office/word/2015/wordml/symex" xmlns:wpg="http://schemas.microsoft.com/office/word/2010/wordprocessingGroup" xmlns:wpi="http://schemas.microsoft.com/office/word/2010/wordprocessingInk" xmlns:wne="http://schemas.microsoft.com/office/word/2006/wordml" xmlns:wps="http://schemas.microsoft.com/office/word/2010/wordprocessingShape" mc:Ignorable="w14 w15 w16se w16cid w16 w16cex w16sdtdh w16du wp14">
+<w:endnotes xmlns:wpc="http://schemas.microsoft.com/office/word/2010/wordprocessingCanvas" xmlns:cx="http://schemas.microsoft.com/office/drawing/2014/chartex" xmlns:cx1="http://schemas.microsoft.com/office/drawing/2015/9/8/chartex" xmlns:cx2="http://schemas.microsoft.com/office/drawing/2015/10/21/chartex" xmlns:cx3="http://schemas.microsoft.com/office/drawing/2016/5/9/chartex" xmlns:cx4="http://schemas.microsoft.com/office/drawing/2016/5/10/chartex" xmlns:cx5="http://schemas.microsoft.com/office/drawing/2016/5/11/chartex" xmlns:cx6="http://schemas.microsoft.com/office/drawing/2016/5/12/chartex" xmlns:cx7="http://schemas.microsoft.com/office/drawing/2016/5/13/chartex" xmlns:cx8="http://schemas.microsoft.com/office/drawing/2016/5/14/chartex" xmlns:mc="http://schemas.openxmlformats.org/markup-compatibility/2006" xmlns:aink="http://schemas.microsoft.com/office/drawing/2016/ink" xmlns:am3d="http://schemas.microsoft.com/office/drawing/2017/model3d" xmlns:o="urn:schemas-microsoft-com:office:office" xmlns:oel="http://schemas.microsoft.com/office/2019/extlst" xmlns:r="http://schemas.openxmlformats.org/officeDocument/2006/relationships" xmlns:m="http://schemas.openxmlformats.org/officeDocument/2006/math" xmlns:v="urn:schemas-microsoft-com:vml" xmlns:wp14="http://schemas.microsoft.com/office/word/2010/wordprocessingDrawing" xmlns:wp="http://schemas.openxmlformats.org/drawingml/2006/wordprocessingDrawing" xmlns:w10="urn:schemas-microsoft-com:office:word" xmlns:w="http://schemas.openxmlformats.org/wordprocessingml/2006/main" xmlns:w14="http://schemas.microsoft.com/office/word/2010/wordml" xmlns:w15="http://schemas.microsoft.com/office/word/2012/wordml" xmlns:w16cex="http://schemas.microsoft.com/office/word/2018/wordml/cex" xmlns:w16cid="http://schemas.microsoft.com/office/word/2016/wordml/cid" xmlns:w16="http://schemas.microsoft.com/office/word/2018/wordml" xmlns:w16du="http://schemas.microsoft.com/office/word/2023/wordml/word16du" xmlns:w16sdtdh="http://schemas.microsoft.com/office/word/2020/wordml/sdtdatahash" xmlns:w16sdtfl="http://schemas.microsoft.com/office/word/2024/wordml/sdtformatlock" xmlns:w16se="http://schemas.microsoft.com/office/word/2015/wordml/symex" xmlns:wpg="http://schemas.microsoft.com/office/word/2010/wordprocessingGroup" xmlns:wpi="http://schemas.microsoft.com/office/word/2010/wordprocessingInk" xmlns:wne="http://schemas.microsoft.com/office/word/2006/wordml" xmlns:wps="http://schemas.microsoft.com/office/word/2010/wordprocessingShape" mc:Ignorable="w14 w15 w16se w16cid w16 w16cex w16sdtdh w16sdtfl w16du wp14">
   <w:endnote w:type="separator" w:id="-1">
     <w:p>
       <w:pPr>
@@ -3369,7 +3616,7 @@
 </file>
 
 <file path=word/footer1.xml><?xml version="1.0" encoding="utf-8"?>
-<w:ftr xmlns:wpc="http://schemas.microsoft.com/office/word/2010/wordprocessingCanvas" xmlns:cx="http://schemas.microsoft.com/office/drawing/2014/chartex" xmlns:cx1="http://schemas.microsoft.com/office/drawing/2015/9/8/chartex" xmlns:cx2="http://schemas.microsoft.com/office/drawing/2015/10/21/chartex" xmlns:cx3="http://schemas.microsoft.com/office/drawing/2016/5/9/chartex" xmlns:cx4="http://schemas.microsoft.com/office/drawing/2016/5/10/chartex" xmlns:cx5="http://schemas.microsoft.com/office/drawing/2016/5/11/chartex" xmlns:cx6="http://schemas.microsoft.com/office/drawing/2016/5/12/chartex" xmlns:cx7="http://schemas.microsoft.com/office/drawing/2016/5/13/chartex" xmlns:cx8="http://schemas.microsoft.com/office/drawing/2016/5/14/chartex" xmlns:mc="http://schemas.openxmlformats.org/markup-compatibility/2006" xmlns:aink="http://schemas.microsoft.com/office/drawing/2016/ink" xmlns:am3d="http://schemas.microsoft.com/office/drawing/2017/model3d" xmlns:o="urn:schemas-microsoft-com:office:office" xmlns:oel="http://schemas.microsoft.com/office/2019/extlst" xmlns:r="http://schemas.openxmlformats.org/officeDocument/2006/relationships" xmlns:m="http://schemas.openxmlformats.org/officeDocument/2006/math" xmlns:v="urn:schemas-microsoft-com:vml" xmlns:wp14="http://schemas.microsoft.com/office/word/2010/wordprocessingDrawing" xmlns:wp="http://schemas.openxmlformats.org/drawingml/2006/wordprocessingDrawing" xmlns:w10="urn:schemas-microsoft-com:office:word" xmlns:w="http://schemas.openxmlformats.org/wordprocessingml/2006/main" xmlns:w14="http://schemas.microsoft.com/office/word/2010/wordml" xmlns:w15="http://schemas.microsoft.com/office/word/2012/wordml" xmlns:w16cex="http://schemas.microsoft.com/office/word/2018/wordml/cex" xmlns:w16cid="http://schemas.microsoft.com/office/word/2016/wordml/cid" xmlns:w16="http://schemas.microsoft.com/office/word/2018/wordml" xmlns:w16du="http://schemas.microsoft.com/office/word/2023/wordml/word16du" xmlns:w16sdtdh="http://schemas.microsoft.com/office/word/2020/wordml/sdtdatahash" xmlns:w16se="http://schemas.microsoft.com/office/word/2015/wordml/symex" xmlns:wpg="http://schemas.microsoft.com/office/word/2010/wordprocessingGroup" xmlns:wpi="http://schemas.microsoft.com/office/word/2010/wordprocessingInk" xmlns:wne="http://schemas.microsoft.com/office/word/2006/wordml" xmlns:wps="http://schemas.microsoft.com/office/word/2010/wordprocessingShape" mc:Ignorable="w14 w15 w16se w16cid w16 w16cex w16sdtdh w16du wp14">
+<w:ftr xmlns:wpc="http://schemas.microsoft.com/office/word/2010/wordprocessingCanvas" xmlns:cx="http://schemas.microsoft.com/office/drawing/2014/chartex" xmlns:cx1="http://schemas.microsoft.com/office/drawing/2015/9/8/chartex" xmlns:cx2="http://schemas.microsoft.com/office/drawing/2015/10/21/chartex" xmlns:cx3="http://schemas.microsoft.com/office/drawing/2016/5/9/chartex" xmlns:cx4="http://schemas.microsoft.com/office/drawing/2016/5/10/chartex" xmlns:cx5="http://schemas.microsoft.com/office/drawing/2016/5/11/chartex" xmlns:cx6="http://schemas.microsoft.com/office/drawing/2016/5/12/chartex" xmlns:cx7="http://schemas.microsoft.com/office/drawing/2016/5/13/chartex" xmlns:cx8="http://schemas.microsoft.com/office/drawing/2016/5/14/chartex" xmlns:mc="http://schemas.openxmlformats.org/markup-compatibility/2006" xmlns:aink="http://schemas.microsoft.com/office/drawing/2016/ink" xmlns:am3d="http://schemas.microsoft.com/office/drawing/2017/model3d" xmlns:o="urn:schemas-microsoft-com:office:office" xmlns:oel="http://schemas.microsoft.com/office/2019/extlst" xmlns:r="http://schemas.openxmlformats.org/officeDocument/2006/relationships" xmlns:m="http://schemas.openxmlformats.org/officeDocument/2006/math" xmlns:v="urn:schemas-microsoft-com:vml" xmlns:wp14="http://schemas.microsoft.com/office/word/2010/wordprocessingDrawing" xmlns:wp="http://schemas.openxmlformats.org/drawingml/2006/wordprocessingDrawing" xmlns:w10="urn:schemas-microsoft-com:office:word" xmlns:w="http://schemas.openxmlformats.org/wordprocessingml/2006/main" xmlns:w14="http://schemas.microsoft.com/office/word/2010/wordml" xmlns:w15="http://schemas.microsoft.com/office/word/2012/wordml" xmlns:w16cex="http://schemas.microsoft.com/office/word/2018/wordml/cex" xmlns:w16cid="http://schemas.microsoft.com/office/word/2016/wordml/cid" xmlns:w16="http://schemas.microsoft.com/office/word/2018/wordml" xmlns:w16du="http://schemas.microsoft.com/office/word/2023/wordml/word16du" xmlns:w16sdtdh="http://schemas.microsoft.com/office/word/2020/wordml/sdtdatahash" xmlns:w16sdtfl="http://schemas.microsoft.com/office/word/2024/wordml/sdtformatlock" xmlns:w16se="http://schemas.microsoft.com/office/word/2015/wordml/symex" xmlns:wpg="http://schemas.microsoft.com/office/word/2010/wordprocessingGroup" xmlns:wpi="http://schemas.microsoft.com/office/word/2010/wordprocessingInk" xmlns:wne="http://schemas.microsoft.com/office/word/2006/wordml" xmlns:wps="http://schemas.microsoft.com/office/word/2010/wordprocessingShape" mc:Ignorable="w14 w15 w16se w16cid w16 w16cex w16sdtdh w16sdtfl w16du wp14">
   <w:p>
     <w:pPr>
       <w:pBdr>
@@ -3642,7 +3889,7 @@
 </file>
 
 <file path=word/footer2.xml><?xml version="1.0" encoding="utf-8"?>
-<w:ftr xmlns:wpc="http://schemas.microsoft.com/office/word/2010/wordprocessingCanvas" xmlns:cx="http://schemas.microsoft.com/office/drawing/2014/chartex" xmlns:cx1="http://schemas.microsoft.com/office/drawing/2015/9/8/chartex" xmlns:cx2="http://schemas.microsoft.com/office/drawing/2015/10/21/chartex" xmlns:cx3="http://schemas.microsoft.com/office/drawing/2016/5/9/chartex" xmlns:cx4="http://schemas.microsoft.com/office/drawing/2016/5/10/chartex" xmlns:cx5="http://schemas.microsoft.com/office/drawing/2016/5/11/chartex" xmlns:cx6="http://schemas.microsoft.com/office/drawing/2016/5/12/chartex" xmlns:cx7="http://schemas.microsoft.com/office/drawing/2016/5/13/chartex" xmlns:cx8="http://schemas.microsoft.com/office/drawing/2016/5/14/chartex" xmlns:mc="http://schemas.openxmlformats.org/markup-compatibility/2006" xmlns:aink="http://schemas.microsoft.com/office/drawing/2016/ink" xmlns:am3d="http://schemas.microsoft.com/office/drawing/2017/model3d" xmlns:o="urn:schemas-microsoft-com:office:office" xmlns:oel="http://schemas.microsoft.com/office/2019/extlst" xmlns:r="http://schemas.openxmlformats.org/officeDocument/2006/relationships" xmlns:m="http://schemas.openxmlformats.org/officeDocument/2006/math" xmlns:v="urn:schemas-microsoft-com:vml" xmlns:wp14="http://schemas.microsoft.com/office/word/2010/wordprocessingDrawing" xmlns:wp="http://schemas.openxmlformats.org/drawingml/2006/wordprocessingDrawing" xmlns:w10="urn:schemas-microsoft-com:office:word" xmlns:w="http://schemas.openxmlformats.org/wordprocessingml/2006/main" xmlns:w14="http://schemas.microsoft.com/office/word/2010/wordml" xmlns:w15="http://schemas.microsoft.com/office/word/2012/wordml" xmlns:w16cex="http://schemas.microsoft.com/office/word/2018/wordml/cex" xmlns:w16cid="http://schemas.microsoft.com/office/word/2016/wordml/cid" xmlns:w16="http://schemas.microsoft.com/office/word/2018/wordml" xmlns:w16du="http://schemas.microsoft.com/office/word/2023/wordml/word16du" xmlns:w16sdtdh="http://schemas.microsoft.com/office/word/2020/wordml/sdtdatahash" xmlns:w16se="http://schemas.microsoft.com/office/word/2015/wordml/symex" xmlns:wpg="http://schemas.microsoft.com/office/word/2010/wordprocessingGroup" xmlns:wpi="http://schemas.microsoft.com/office/word/2010/wordprocessingInk" xmlns:wne="http://schemas.microsoft.com/office/word/2006/wordml" xmlns:wps="http://schemas.microsoft.com/office/word/2010/wordprocessingShape" mc:Ignorable="w14 w15 w16se w16cid w16 w16cex w16sdtdh w16du wp14">
+<w:ftr xmlns:wpc="http://schemas.microsoft.com/office/word/2010/wordprocessingCanvas" xmlns:cx="http://schemas.microsoft.com/office/drawing/2014/chartex" xmlns:cx1="http://schemas.microsoft.com/office/drawing/2015/9/8/chartex" xmlns:cx2="http://schemas.microsoft.com/office/drawing/2015/10/21/chartex" xmlns:cx3="http://schemas.microsoft.com/office/drawing/2016/5/9/chartex" xmlns:cx4="http://schemas.microsoft.com/office/drawing/2016/5/10/chartex" xmlns:cx5="http://schemas.microsoft.com/office/drawing/2016/5/11/chartex" xmlns:cx6="http://schemas.microsoft.com/office/drawing/2016/5/12/chartex" xmlns:cx7="http://schemas.microsoft.com/office/drawing/2016/5/13/chartex" xmlns:cx8="http://schemas.microsoft.com/office/drawing/2016/5/14/chartex" xmlns:mc="http://schemas.openxmlformats.org/markup-compatibility/2006" xmlns:aink="http://schemas.microsoft.com/office/drawing/2016/ink" xmlns:am3d="http://schemas.microsoft.com/office/drawing/2017/model3d" xmlns:o="urn:schemas-microsoft-com:office:office" xmlns:oel="http://schemas.microsoft.com/office/2019/extlst" xmlns:r="http://schemas.openxmlformats.org/officeDocument/2006/relationships" xmlns:m="http://schemas.openxmlformats.org/officeDocument/2006/math" xmlns:v="urn:schemas-microsoft-com:vml" xmlns:wp14="http://schemas.microsoft.com/office/word/2010/wordprocessingDrawing" xmlns:wp="http://schemas.openxmlformats.org/drawingml/2006/wordprocessingDrawing" xmlns:w10="urn:schemas-microsoft-com:office:word" xmlns:w="http://schemas.openxmlformats.org/wordprocessingml/2006/main" xmlns:w14="http://schemas.microsoft.com/office/word/2010/wordml" xmlns:w15="http://schemas.microsoft.com/office/word/2012/wordml" xmlns:w16cex="http://schemas.microsoft.com/office/word/2018/wordml/cex" xmlns:w16cid="http://schemas.microsoft.com/office/word/2016/wordml/cid" xmlns:w16="http://schemas.microsoft.com/office/word/2018/wordml" xmlns:w16du="http://schemas.microsoft.com/office/word/2023/wordml/word16du" xmlns:w16sdtdh="http://schemas.microsoft.com/office/word/2020/wordml/sdtdatahash" xmlns:w16sdtfl="http://schemas.microsoft.com/office/word/2024/wordml/sdtformatlock" xmlns:w16se="http://schemas.microsoft.com/office/word/2015/wordml/symex" xmlns:wpg="http://schemas.microsoft.com/office/word/2010/wordprocessingGroup" xmlns:wpi="http://schemas.microsoft.com/office/word/2010/wordprocessingInk" xmlns:wne="http://schemas.microsoft.com/office/word/2006/wordml" xmlns:wps="http://schemas.microsoft.com/office/word/2010/wordprocessingShape" mc:Ignorable="w14 w15 w16se w16cid w16 w16cex w16sdtdh w16sdtfl w16du wp14">
   <w:p>
     <w:pPr>
       <w:jc w:val="center"/>
@@ -3656,7 +3903,7 @@
 </file>
 
 <file path=word/footnotes.xml><?xml version="1.0" encoding="utf-8"?>
-<w:footnotes xmlns:wpc="http://schemas.microsoft.com/office/word/2010/wordprocessingCanvas" xmlns:cx="http://schemas.microsoft.com/office/drawing/2014/chartex" xmlns:cx1="http://schemas.microsoft.com/office/drawing/2015/9/8/chartex" xmlns:cx2="http://schemas.microsoft.com/office/drawing/2015/10/21/chartex" xmlns:cx3="http://schemas.microsoft.com/office/drawing/2016/5/9/chartex" xmlns:cx4="http://schemas.microsoft.com/office/drawing/2016/5/10/chartex" xmlns:cx5="http://schemas.microsoft.com/office/drawing/2016/5/11/chartex" xmlns:cx6="http://schemas.microsoft.com/office/drawing/2016/5/12/chartex" xmlns:cx7="http://schemas.microsoft.com/office/drawing/2016/5/13/chartex" xmlns:cx8="http://schemas.microsoft.com/office/drawing/2016/5/14/chartex" xmlns:mc="http://schemas.openxmlformats.org/markup-compatibility/2006" xmlns:aink="http://schemas.microsoft.com/office/drawing/2016/ink" xmlns:am3d="http://schemas.microsoft.com/office/drawing/2017/model3d" xmlns:o="urn:schemas-microsoft-com:office:office" xmlns:oel="http://schemas.microsoft.com/office/2019/extlst" xmlns:r="http://schemas.openxmlformats.org/officeDocument/2006/relationships" xmlns:m="http://schemas.openxmlformats.org/officeDocument/2006/math" xmlns:v="urn:schemas-microsoft-com:vml" xmlns:wp14="http://schemas.microsoft.com/office/word/2010/wordprocessingDrawing" xmlns:wp="http://schemas.openxmlformats.org/drawingml/2006/wordprocessingDrawing" xmlns:w10="urn:schemas-microsoft-com:office:word" xmlns:w="http://schemas.openxmlformats.org/wordprocessingml/2006/main" xmlns:w14="http://schemas.microsoft.com/office/word/2010/wordml" xmlns:w15="http://schemas.microsoft.com/office/word/2012/wordml" xmlns:w16cex="http://schemas.microsoft.com/office/word/2018/wordml/cex" xmlns:w16cid="http://schemas.microsoft.com/office/word/2016/wordml/cid" xmlns:w16="http://schemas.microsoft.com/office/word/2018/wordml" xmlns:w16du="http://schemas.microsoft.com/office/word/2023/wordml/word16du" xmlns:w16sdtdh="http://schemas.microsoft.com/office/word/2020/wordml/sdtdatahash" xmlns:w16se="http://schemas.microsoft.com/office/word/2015/wordml/symex" xmlns:wpg="http://schemas.microsoft.com/office/word/2010/wordprocessingGroup" xmlns:wpi="http://schemas.microsoft.com/office/word/2010/wordprocessingInk" xmlns:wne="http://schemas.microsoft.com/office/word/2006/wordml" xmlns:wps="http://schemas.microsoft.com/office/word/2010/wordprocessingShape" mc:Ignorable="w14 w15 w16se w16cid w16 w16cex w16sdtdh w16du wp14">
+<w:footnotes xmlns:wpc="http://schemas.microsoft.com/office/word/2010/wordprocessingCanvas" xmlns:cx="http://schemas.microsoft.com/office/drawing/2014/chartex" xmlns:cx1="http://schemas.microsoft.com/office/drawing/2015/9/8/chartex" xmlns:cx2="http://schemas.microsoft.com/office/drawing/2015/10/21/chartex" xmlns:cx3="http://schemas.microsoft.com/office/drawing/2016/5/9/chartex" xmlns:cx4="http://schemas.microsoft.com/office/drawing/2016/5/10/chartex" xmlns:cx5="http://schemas.microsoft.com/office/drawing/2016/5/11/chartex" xmlns:cx6="http://schemas.microsoft.com/office/drawing/2016/5/12/chartex" xmlns:cx7="http://schemas.microsoft.com/office/drawing/2016/5/13/chartex" xmlns:cx8="http://schemas.microsoft.com/office/drawing/2016/5/14/chartex" xmlns:mc="http://schemas.openxmlformats.org/markup-compatibility/2006" xmlns:aink="http://schemas.microsoft.com/office/drawing/2016/ink" xmlns:am3d="http://schemas.microsoft.com/office/drawing/2017/model3d" xmlns:o="urn:schemas-microsoft-com:office:office" xmlns:oel="http://schemas.microsoft.com/office/2019/extlst" xmlns:r="http://schemas.openxmlformats.org/officeDocument/2006/relationships" xmlns:m="http://schemas.openxmlformats.org/officeDocument/2006/math" xmlns:v="urn:schemas-microsoft-com:vml" xmlns:wp14="http://schemas.microsoft.com/office/word/2010/wordprocessingDrawing" xmlns:wp="http://schemas.openxmlformats.org/drawingml/2006/wordprocessingDrawing" xmlns:w10="urn:schemas-microsoft-com:office:word" xmlns:w="http://schemas.openxmlformats.org/wordprocessingml/2006/main" xmlns:w14="http://schemas.microsoft.com/office/word/2010/wordml" xmlns:w15="http://schemas.microsoft.com/office/word/2012/wordml" xmlns:w16cex="http://schemas.microsoft.com/office/word/2018/wordml/cex" xmlns:w16cid="http://schemas.microsoft.com/office/word/2016/wordml/cid" xmlns:w16="http://schemas.microsoft.com/office/word/2018/wordml" xmlns:w16du="http://schemas.microsoft.com/office/word/2023/wordml/word16du" xmlns:w16sdtdh="http://schemas.microsoft.com/office/word/2020/wordml/sdtdatahash" xmlns:w16sdtfl="http://schemas.microsoft.com/office/word/2024/wordml/sdtformatlock" xmlns:w16se="http://schemas.microsoft.com/office/word/2015/wordml/symex" xmlns:wpg="http://schemas.microsoft.com/office/word/2010/wordprocessingGroup" xmlns:wpi="http://schemas.microsoft.com/office/word/2010/wordprocessingInk" xmlns:wne="http://schemas.microsoft.com/office/word/2006/wordml" xmlns:wps="http://schemas.microsoft.com/office/word/2010/wordprocessingShape" mc:Ignorable="w14 w15 w16se w16cid w16 w16cex w16sdtdh w16sdtfl w16du wp14">
   <w:footnote w:type="separator" w:id="-1">
     <w:p>
       <w:pPr>
@@ -3688,7 +3935,7 @@
 </file>
 
 <file path=word/header1.xml><?xml version="1.0" encoding="utf-8"?>
-<w:hdr xmlns:wpc="http://schemas.microsoft.com/office/word/2010/wordprocessingCanvas" xmlns:cx="http://schemas.microsoft.com/office/drawing/2014/chartex" xmlns:cx1="http://schemas.microsoft.com/office/drawing/2015/9/8/chartex" xmlns:cx2="http://schemas.microsoft.com/office/drawing/2015/10/21/chartex" xmlns:cx3="http://schemas.microsoft.com/office/drawing/2016/5/9/chartex" xmlns:cx4="http://schemas.microsoft.com/office/drawing/2016/5/10/chartex" xmlns:cx5="http://schemas.microsoft.com/office/drawing/2016/5/11/chartex" xmlns:cx6="http://schemas.microsoft.com/office/drawing/2016/5/12/chartex" xmlns:cx7="http://schemas.microsoft.com/office/drawing/2016/5/13/chartex" xmlns:cx8="http://schemas.microsoft.com/office/drawing/2016/5/14/chartex" xmlns:mc="http://schemas.openxmlformats.org/markup-compatibility/2006" xmlns:aink="http://schemas.microsoft.com/office/drawing/2016/ink" xmlns:am3d="http://schemas.microsoft.com/office/drawing/2017/model3d" xmlns:o="urn:schemas-microsoft-com:office:office" xmlns:oel="http://schemas.microsoft.com/office/2019/extlst" xmlns:r="http://schemas.openxmlformats.org/officeDocument/2006/relationships" xmlns:m="http://schemas.openxmlformats.org/officeDocument/2006/math" xmlns:v="urn:schemas-microsoft-com:vml" xmlns:wp14="http://schemas.microsoft.com/office/word/2010/wordprocessingDrawing" xmlns:wp="http://schemas.openxmlformats.org/drawingml/2006/wordprocessingDrawing" xmlns:w10="urn:schemas-microsoft-com:office:word" xmlns:w="http://schemas.openxmlformats.org/wordprocessingml/2006/main" xmlns:w14="http://schemas.microsoft.com/office/word/2010/wordml" xmlns:w15="http://schemas.microsoft.com/office/word/2012/wordml" xmlns:w16cex="http://schemas.microsoft.com/office/word/2018/wordml/cex" xmlns:w16cid="http://schemas.microsoft.com/office/word/2016/wordml/cid" xmlns:w16="http://schemas.microsoft.com/office/word/2018/wordml" xmlns:w16du="http://schemas.microsoft.com/office/word/2023/wordml/word16du" xmlns:w16sdtdh="http://schemas.microsoft.com/office/word/2020/wordml/sdtdatahash" xmlns:w16se="http://schemas.microsoft.com/office/word/2015/wordml/symex" xmlns:wpg="http://schemas.microsoft.com/office/word/2010/wordprocessingGroup" xmlns:wpi="http://schemas.microsoft.com/office/word/2010/wordprocessingInk" xmlns:wne="http://schemas.microsoft.com/office/word/2006/wordml" xmlns:wps="http://schemas.microsoft.com/office/word/2010/wordprocessingShape" mc:Ignorable="w14 w15 w16se w16cid w16 w16cex w16sdtdh w16du wp14">
+<w:hdr xmlns:wpc="http://schemas.microsoft.com/office/word/2010/wordprocessingCanvas" xmlns:cx="http://schemas.microsoft.com/office/drawing/2014/chartex" xmlns:cx1="http://schemas.microsoft.com/office/drawing/2015/9/8/chartex" xmlns:cx2="http://schemas.microsoft.com/office/drawing/2015/10/21/chartex" xmlns:cx3="http://schemas.microsoft.com/office/drawing/2016/5/9/chartex" xmlns:cx4="http://schemas.microsoft.com/office/drawing/2016/5/10/chartex" xmlns:cx5="http://schemas.microsoft.com/office/drawing/2016/5/11/chartex" xmlns:cx6="http://schemas.microsoft.com/office/drawing/2016/5/12/chartex" xmlns:cx7="http://schemas.microsoft.com/office/drawing/2016/5/13/chartex" xmlns:cx8="http://schemas.microsoft.com/office/drawing/2016/5/14/chartex" xmlns:mc="http://schemas.openxmlformats.org/markup-compatibility/2006" xmlns:aink="http://schemas.microsoft.com/office/drawing/2016/ink" xmlns:am3d="http://schemas.microsoft.com/office/drawing/2017/model3d" xmlns:o="urn:schemas-microsoft-com:office:office" xmlns:oel="http://schemas.microsoft.com/office/2019/extlst" xmlns:r="http://schemas.openxmlformats.org/officeDocument/2006/relationships" xmlns:m="http://schemas.openxmlformats.org/officeDocument/2006/math" xmlns:v="urn:schemas-microsoft-com:vml" xmlns:wp14="http://schemas.microsoft.com/office/word/2010/wordprocessingDrawing" xmlns:wp="http://schemas.openxmlformats.org/drawingml/2006/wordprocessingDrawing" xmlns:w10="urn:schemas-microsoft-com:office:word" xmlns:w="http://schemas.openxmlformats.org/wordprocessingml/2006/main" xmlns:w14="http://schemas.microsoft.com/office/word/2010/wordml" xmlns:w15="http://schemas.microsoft.com/office/word/2012/wordml" xmlns:w16cex="http://schemas.microsoft.com/office/word/2018/wordml/cex" xmlns:w16cid="http://schemas.microsoft.com/office/word/2016/wordml/cid" xmlns:w16="http://schemas.microsoft.com/office/word/2018/wordml" xmlns:w16du="http://schemas.microsoft.com/office/word/2023/wordml/word16du" xmlns:w16sdtdh="http://schemas.microsoft.com/office/word/2020/wordml/sdtdatahash" xmlns:w16sdtfl="http://schemas.microsoft.com/office/word/2024/wordml/sdtformatlock" xmlns:w16se="http://schemas.microsoft.com/office/word/2015/wordml/symex" xmlns:wpg="http://schemas.microsoft.com/office/word/2010/wordprocessingGroup" xmlns:wpi="http://schemas.microsoft.com/office/word/2010/wordprocessingInk" xmlns:wne="http://schemas.microsoft.com/office/word/2006/wordml" xmlns:wps="http://schemas.microsoft.com/office/word/2010/wordprocessingShape" mc:Ignorable="w14 w15 w16se w16cid w16 w16cex w16sdtdh w16sdtfl w16du wp14">
   <w:p>
     <w:pPr>
       <w:pStyle w:val="Koptekst"/>
@@ -3757,7 +4004,7 @@
 </file>
 
 <file path=word/numbering.xml><?xml version="1.0" encoding="utf-8"?>
-<w:numbering xmlns:wpc="http://schemas.microsoft.com/office/word/2010/wordprocessingCanvas" xmlns:cx="http://schemas.microsoft.com/office/drawing/2014/chartex" xmlns:cx1="http://schemas.microsoft.com/office/drawing/2015/9/8/chartex" xmlns:cx2="http://schemas.microsoft.com/office/drawing/2015/10/21/chartex" xmlns:cx3="http://schemas.microsoft.com/office/drawing/2016/5/9/chartex" xmlns:cx4="http://schemas.microsoft.com/office/drawing/2016/5/10/chartex" xmlns:cx5="http://schemas.microsoft.com/office/drawing/2016/5/11/chartex" xmlns:cx6="http://schemas.microsoft.com/office/drawing/2016/5/12/chartex" xmlns:cx7="http://schemas.microsoft.com/office/drawing/2016/5/13/chartex" xmlns:cx8="http://schemas.microsoft.com/office/drawing/2016/5/14/chartex" xmlns:mc="http://schemas.openxmlformats.org/markup-compatibility/2006" xmlns:aink="http://schemas.microsoft.com/office/drawing/2016/ink" xmlns:am3d="http://schemas.microsoft.com/office/drawing/2017/model3d" xmlns:o="urn:schemas-microsoft-com:office:office" xmlns:oel="http://schemas.microsoft.com/office/2019/extlst" xmlns:r="http://schemas.openxmlformats.org/officeDocument/2006/relationships" xmlns:m="http://schemas.openxmlformats.org/officeDocument/2006/math" xmlns:v="urn:schemas-microsoft-com:vml" xmlns:wp14="http://schemas.microsoft.com/office/word/2010/wordprocessingDrawing" xmlns:wp="http://schemas.openxmlformats.org/drawingml/2006/wordprocessingDrawing" xmlns:w10="urn:schemas-microsoft-com:office:word" xmlns:w="http://schemas.openxmlformats.org/wordprocessingml/2006/main" xmlns:w14="http://schemas.microsoft.com/office/word/2010/wordml" xmlns:w15="http://schemas.microsoft.com/office/word/2012/wordml" xmlns:w16cex="http://schemas.microsoft.com/office/word/2018/wordml/cex" xmlns:w16cid="http://schemas.microsoft.com/office/word/2016/wordml/cid" xmlns:w16="http://schemas.microsoft.com/office/word/2018/wordml" xmlns:w16du="http://schemas.microsoft.com/office/word/2023/wordml/word16du" xmlns:w16sdtdh="http://schemas.microsoft.com/office/word/2020/wordml/sdtdatahash" xmlns:w16se="http://schemas.microsoft.com/office/word/2015/wordml/symex" xmlns:wpg="http://schemas.microsoft.com/office/word/2010/wordprocessingGroup" xmlns:wpi="http://schemas.microsoft.com/office/word/2010/wordprocessingInk" xmlns:wne="http://schemas.microsoft.com/office/word/2006/wordml" xmlns:wps="http://schemas.microsoft.com/office/word/2010/wordprocessingShape" mc:Ignorable="w14 w15 w16se w16cid w16 w16cex w16sdtdh w16du wp14">
+<w:numbering xmlns:wpc="http://schemas.microsoft.com/office/word/2010/wordprocessingCanvas" xmlns:cx="http://schemas.microsoft.com/office/drawing/2014/chartex" xmlns:cx1="http://schemas.microsoft.com/office/drawing/2015/9/8/chartex" xmlns:cx2="http://schemas.microsoft.com/office/drawing/2015/10/21/chartex" xmlns:cx3="http://schemas.microsoft.com/office/drawing/2016/5/9/chartex" xmlns:cx4="http://schemas.microsoft.com/office/drawing/2016/5/10/chartex" xmlns:cx5="http://schemas.microsoft.com/office/drawing/2016/5/11/chartex" xmlns:cx6="http://schemas.microsoft.com/office/drawing/2016/5/12/chartex" xmlns:cx7="http://schemas.microsoft.com/office/drawing/2016/5/13/chartex" xmlns:cx8="http://schemas.microsoft.com/office/drawing/2016/5/14/chartex" xmlns:mc="http://schemas.openxmlformats.org/markup-compatibility/2006" xmlns:aink="http://schemas.microsoft.com/office/drawing/2016/ink" xmlns:am3d="http://schemas.microsoft.com/office/drawing/2017/model3d" xmlns:o="urn:schemas-microsoft-com:office:office" xmlns:oel="http://schemas.microsoft.com/office/2019/extlst" xmlns:r="http://schemas.openxmlformats.org/officeDocument/2006/relationships" xmlns:m="http://schemas.openxmlformats.org/officeDocument/2006/math" xmlns:v="urn:schemas-microsoft-com:vml" xmlns:wp14="http://schemas.microsoft.com/office/word/2010/wordprocessingDrawing" xmlns:wp="http://schemas.openxmlformats.org/drawingml/2006/wordprocessingDrawing" xmlns:w10="urn:schemas-microsoft-com:office:word" xmlns:w="http://schemas.openxmlformats.org/wordprocessingml/2006/main" xmlns:w14="http://schemas.microsoft.com/office/word/2010/wordml" xmlns:w15="http://schemas.microsoft.com/office/word/2012/wordml" xmlns:w16cex="http://schemas.microsoft.com/office/word/2018/wordml/cex" xmlns:w16cid="http://schemas.microsoft.com/office/word/2016/wordml/cid" xmlns:w16="http://schemas.microsoft.com/office/word/2018/wordml" xmlns:w16du="http://schemas.microsoft.com/office/word/2023/wordml/word16du" xmlns:w16sdtdh="http://schemas.microsoft.com/office/word/2020/wordml/sdtdatahash" xmlns:w16sdtfl="http://schemas.microsoft.com/office/word/2024/wordml/sdtformatlock" xmlns:w16se="http://schemas.microsoft.com/office/word/2015/wordml/symex" xmlns:wpg="http://schemas.microsoft.com/office/word/2010/wordprocessingGroup" xmlns:wpi="http://schemas.microsoft.com/office/word/2010/wordprocessingInk" xmlns:wne="http://schemas.microsoft.com/office/word/2006/wordml" xmlns:wps="http://schemas.microsoft.com/office/word/2010/wordprocessingShape" mc:Ignorable="w14 w15 w16se w16cid w16 w16cex w16sdtdh w16sdtfl w16du wp14">
   <w:abstractNum w:abstractNumId="0" w15:restartNumberingAfterBreak="0">
     <w:nsid w:val="0024007A"/>
     <w:multiLevelType w:val="hybridMultilevel"/>
@@ -7661,7 +7908,7 @@
 </file>
 
 <file path=word/styles.xml><?xml version="1.0" encoding="utf-8"?>
-<w:styles xmlns:mc="http://schemas.openxmlformats.org/markup-compatibility/2006" xmlns:r="http://schemas.openxmlformats.org/officeDocument/2006/relationships" xmlns:w="http://schemas.openxmlformats.org/wordprocessingml/2006/main" xmlns:w14="http://schemas.microsoft.com/office/word/2010/wordml" xmlns:w15="http://schemas.microsoft.com/office/word/2012/wordml" xmlns:w16cex="http://schemas.microsoft.com/office/word/2018/wordml/cex" xmlns:w16cid="http://schemas.microsoft.com/office/word/2016/wordml/cid" xmlns:w16="http://schemas.microsoft.com/office/word/2018/wordml" xmlns:w16du="http://schemas.microsoft.com/office/word/2023/wordml/word16du" xmlns:w16sdtdh="http://schemas.microsoft.com/office/word/2020/wordml/sdtdatahash" xmlns:w16se="http://schemas.microsoft.com/office/word/2015/wordml/symex" mc:Ignorable="w14 w15 w16se w16cid w16 w16cex w16sdtdh w16du">
+<w:styles xmlns:mc="http://schemas.openxmlformats.org/markup-compatibility/2006" xmlns:r="http://schemas.openxmlformats.org/officeDocument/2006/relationships" xmlns:w="http://schemas.openxmlformats.org/wordprocessingml/2006/main" xmlns:w14="http://schemas.microsoft.com/office/word/2010/wordml" xmlns:w15="http://schemas.microsoft.com/office/word/2012/wordml" xmlns:w16cex="http://schemas.microsoft.com/office/word/2018/wordml/cex" xmlns:w16cid="http://schemas.microsoft.com/office/word/2016/wordml/cid" xmlns:w16="http://schemas.microsoft.com/office/word/2018/wordml" xmlns:w16du="http://schemas.microsoft.com/office/word/2023/wordml/word16du" xmlns:w16sdtdh="http://schemas.microsoft.com/office/word/2020/wordml/sdtdatahash" xmlns:w16sdtfl="http://schemas.microsoft.com/office/word/2024/wordml/sdtformatlock" xmlns:w16se="http://schemas.microsoft.com/office/word/2015/wordml/symex" mc:Ignorable="w14 w15 w16se w16cid w16 w16cex w16sdtdh w16sdtfl w16du">
   <w:docDefaults>
     <w:rPrDefault>
       <w:rPr>
@@ -8880,19 +9127,6 @@
 </file>
 
 <file path=customXml/item1.xml><?xml version="1.0" encoding="utf-8"?>
-<?mso-contentType ?>
-<FormTemplates xmlns="http://schemas.microsoft.com/sharepoint/v3/contenttype/forms">
-  <Display>DocumentLibraryForm</Display>
-  <Edit>DocumentLibraryForm</Edit>
-  <New>DocumentLibraryForm</New>
-</FormTemplates>
-</file>
-
-<file path=customXml/item2.xml><?xml version="1.0" encoding="utf-8"?>
-<b:Sources xmlns:b="http://schemas.openxmlformats.org/officeDocument/2006/bibliography" xmlns="http://schemas.openxmlformats.org/officeDocument/2006/bibliography" SelectedStyle="\APASixthEditionOfficeOnline.xsl" StyleName="APA" Version="6"/>
-</file>
-
-<file path=customXml/item3.xml><?xml version="1.0" encoding="utf-8"?>
 <p:properties xmlns:p="http://schemas.microsoft.com/office/2006/metadata/properties" xmlns:xsi="http://www.w3.org/2001/XMLSchema-instance" xmlns:pc="http://schemas.microsoft.com/office/infopath/2007/PartnerControls">
   <documentManagement>
     <TaxCatchAll xmlns="008856c5-5e82-4bb2-b94b-d933afeebe23" xsi:nil="true"/>
@@ -8902,6 +9136,19 @@
     <ReferenceId xmlns="af67ef0d-29db-4b47-be19-49750d2c5b46" xsi:nil="true"/>
   </documentManagement>
 </p:properties>
+</file>
+
+<file path=customXml/item2.xml><?xml version="1.0" encoding="utf-8"?>
+<b:Sources xmlns:b="http://schemas.openxmlformats.org/officeDocument/2006/bibliography" xmlns="http://schemas.openxmlformats.org/officeDocument/2006/bibliography" SelectedStyle="\APASixthEditionOfficeOnline.xsl" StyleName="APA" Version="6"/>
+</file>
+
+<file path=customXml/item3.xml><?xml version="1.0" encoding="utf-8"?>
+<?mso-contentType ?>
+<FormTemplates xmlns="http://schemas.microsoft.com/sharepoint/v3/contenttype/forms">
+  <Display>DocumentLibraryForm</Display>
+  <Edit>DocumentLibraryForm</Edit>
+  <New>DocumentLibraryForm</New>
+</FormTemplates>
 </file>
 
 <file path=customXml/item4.xml><?xml version="1.0" encoding="utf-8"?>
@@ -9100,9 +9347,12 @@
 </file>
 
 <file path=customXml/itemProps1.xml><?xml version="1.0" encoding="utf-8"?>
-<ds:datastoreItem xmlns:ds="http://schemas.openxmlformats.org/officeDocument/2006/customXml" ds:itemID="{C6916C6B-E06E-47CD-A094-BBBE44C5EA8C}">
+<ds:datastoreItem xmlns:ds="http://schemas.openxmlformats.org/officeDocument/2006/customXml" ds:itemID="{846B1C81-E993-40E7-BCC5-DA63F0CD945C}">
   <ds:schemaRefs>
-    <ds:schemaRef ds:uri="http://schemas.microsoft.com/sharepoint/v3/contenttype/forms"/>
+    <ds:schemaRef ds:uri="http://schemas.microsoft.com/office/2006/metadata/properties"/>
+    <ds:schemaRef ds:uri="http://schemas.microsoft.com/office/infopath/2007/PartnerControls"/>
+    <ds:schemaRef ds:uri="008856c5-5e82-4bb2-b94b-d933afeebe23"/>
+    <ds:schemaRef ds:uri="af67ef0d-29db-4b47-be19-49750d2c5b46"/>
   </ds:schemaRefs>
 </ds:datastoreItem>
 </file>
@@ -9116,16 +9366,28 @@
 </file>
 
 <file path=customXml/itemProps3.xml><?xml version="1.0" encoding="utf-8"?>
-<ds:datastoreItem xmlns:ds="http://schemas.openxmlformats.org/officeDocument/2006/customXml" ds:itemID="{846B1C81-E993-40E7-BCC5-DA63F0CD945C}">
+<ds:datastoreItem xmlns:ds="http://schemas.openxmlformats.org/officeDocument/2006/customXml" ds:itemID="{C6916C6B-E06E-47CD-A094-BBBE44C5EA8C}">
   <ds:schemaRefs>
-    <ds:schemaRef ds:uri="http://schemas.microsoft.com/office/2006/metadata/properties"/>
-    <ds:schemaRef ds:uri="http://schemas.microsoft.com/office/infopath/2007/PartnerControls"/>
-    <ds:schemaRef ds:uri="32dd6115-ce5d-46b4-b638-9e7d5ca6cbee"/>
-    <ds:schemaRef ds:uri="094ecc41-7a37-40c9-8390-f18431712098"/>
+    <ds:schemaRef ds:uri="http://schemas.microsoft.com/sharepoint/v3/contenttype/forms"/>
   </ds:schemaRefs>
 </ds:datastoreItem>
 </file>
 
 <file path=customXml/itemProps4.xml><?xml version="1.0" encoding="utf-8"?>
-<ds:datastoreItem xmlns:ds="http://schemas.openxmlformats.org/officeDocument/2006/customXml" ds:itemID="{05582040-8D66-419E-8845-E4115F9C6240}"/>
+<ds:datastoreItem xmlns:ds="http://schemas.openxmlformats.org/officeDocument/2006/customXml" ds:itemID="{05582040-8D66-419E-8845-E4115F9C6240}">
+  <ds:schemaRefs>
+    <ds:schemaRef ds:uri="http://schemas.microsoft.com/office/2006/metadata/contentType"/>
+    <ds:schemaRef ds:uri="http://schemas.microsoft.com/office/2006/metadata/properties/metaAttributes"/>
+    <ds:schemaRef ds:uri="http://www.w3.org/2001/XMLSchema"/>
+    <ds:schemaRef ds:uri="http://schemas.microsoft.com/office/2006/metadata/properties"/>
+    <ds:schemaRef ds:uri="af67ef0d-29db-4b47-be19-49750d2c5b46"/>
+    <ds:schemaRef ds:uri="008856c5-5e82-4bb2-b94b-d933afeebe23"/>
+    <ds:schemaRef ds:uri="http://schemas.microsoft.com/office/2006/documentManagement/types"/>
+    <ds:schemaRef ds:uri="http://schemas.microsoft.com/office/infopath/2007/PartnerControls"/>
+    <ds:schemaRef ds:uri="http://schemas.openxmlformats.org/package/2006/metadata/core-properties"/>
+    <ds:schemaRef ds:uri="http://purl.org/dc/elements/1.1/"/>
+    <ds:schemaRef ds:uri="http://purl.org/dc/terms/"/>
+    <ds:schemaRef ds:uri="http://schemas.microsoft.com/internal/obd"/>
+  </ds:schemaRefs>
+</ds:datastoreItem>
 </file>
</xml_diff>